<commit_message>
modif cdc + ajout wireframe
</commit_message>
<xml_diff>
--- a/CDC/CDCNew.docx
+++ b/CDC/CDCNew.docx
@@ -1318,7 +1318,7 @@
                     <pic:cNvPicPr/>
                   </pic:nvPicPr>
                   <pic:blipFill>
-                    <a:blip r:embed="rId10" cstate="print">
+                    <a:blip r:embed="rId10">
                       <a:extLst>
                         <a:ext uri="{28A0092B-C50C-407E-A947-70E740481C1C}">
                           <a14:useLocalDpi xmlns:a14="http://schemas.microsoft.com/office/drawing/2010/main" val="0"/>
@@ -1367,7 +1367,7 @@
                     <pic:cNvPicPr/>
                   </pic:nvPicPr>
                   <pic:blipFill>
-                    <a:blip r:embed="rId11" cstate="print">
+                    <a:blip r:embed="rId11">
                       <a:extLst>
                         <a:ext uri="{28A0092B-C50C-407E-A947-70E740481C1C}">
                           <a14:useLocalDpi xmlns:a14="http://schemas.microsoft.com/office/drawing/2010/main" val="0"/>
@@ -1595,7 +1595,7 @@
                     <pic:cNvPicPr/>
                   </pic:nvPicPr>
                   <pic:blipFill>
-                    <a:blip r:embed="rId13" cstate="print">
+                    <a:blip r:embed="rId13">
                       <a:extLst>
                         <a:ext uri="{28A0092B-C50C-407E-A947-70E740481C1C}">
                           <a14:useLocalDpi xmlns:a14="http://schemas.microsoft.com/office/drawing/2010/main" val="0"/>
@@ -1749,6 +1749,7 @@
       </w:r>
     </w:p>
     <w:p/>
+    <w:p/>
     <w:p>
       <w:r>
         <w:br w:type="page"/>
@@ -1759,7 +1760,7 @@
         <w:pStyle w:val="H3"/>
         <w:numPr>
           <w:ilvl w:val="0"/>
-          <w:numId w:val="7"/>
+          <w:numId w:val="9"/>
         </w:numPr>
         <w:rPr>
           <w:color w:val="1F4E79" w:themeColor="accent1" w:themeShade="80"/>
@@ -1770,7 +1771,127 @@
           <w:color w:val="1F4E79" w:themeColor="accent1" w:themeShade="80"/>
         </w:rPr>
         <w:lastRenderedPageBreak/>
-        <w:t>WireFrame :</w:t>
+        <w:t xml:space="preserve"> Arborescence du site :</w:t>
+      </w:r>
+    </w:p>
+    <w:p>
+      <w:pPr>
+        <w:pStyle w:val="P"/>
+        <w:rPr>
+          <w:color w:val="262626" w:themeColor="text1" w:themeTint="D9"/>
+        </w:rPr>
+      </w:pPr>
+    </w:p>
+    <w:p>
+      <w:pPr>
+        <w:pStyle w:val="P"/>
+        <w:rPr>
+          <w:color w:val="262626" w:themeColor="text1" w:themeTint="D9"/>
+        </w:rPr>
+      </w:pPr>
+      <w:r>
+        <w:rPr>
+          <w:noProof/>
+          <w:lang w:eastAsia="fr-FR"/>
+        </w:rPr>
+        <w:drawing>
+          <wp:anchor distT="0" distB="0" distL="114300" distR="114300" simplePos="0" relativeHeight="251663360" behindDoc="0" locked="0" layoutInCell="1" allowOverlap="1">
+            <wp:simplePos x="0" y="0"/>
+            <wp:positionH relativeFrom="margin">
+              <wp:posOffset>-696913</wp:posOffset>
+            </wp:positionH>
+            <wp:positionV relativeFrom="paragraph">
+              <wp:posOffset>1733234</wp:posOffset>
+            </wp:positionV>
+            <wp:extent cx="7167275" cy="4400883"/>
+            <wp:effectExtent l="0" t="7302" r="7302" b="7303"/>
+            <wp:wrapNone/>
+            <wp:docPr id="14" name="Image 14"/>
+            <wp:cNvGraphicFramePr>
+              <a:graphicFrameLocks xmlns:a="http://schemas.openxmlformats.org/drawingml/2006/main" noChangeAspect="1"/>
+            </wp:cNvGraphicFramePr>
+            <a:graphic xmlns:a="http://schemas.openxmlformats.org/drawingml/2006/main">
+              <a:graphicData uri="http://schemas.openxmlformats.org/drawingml/2006/picture">
+                <pic:pic xmlns:pic="http://schemas.openxmlformats.org/drawingml/2006/picture">
+                  <pic:nvPicPr>
+                    <pic:cNvPr id="14" name="Arbo.png"/>
+                    <pic:cNvPicPr/>
+                  </pic:nvPicPr>
+                  <pic:blipFill>
+                    <a:blip r:embed="rId15" cstate="print">
+                      <a:extLst>
+                        <a:ext uri="{28A0092B-C50C-407E-A947-70E740481C1C}">
+                          <a14:useLocalDpi xmlns:a14="http://schemas.microsoft.com/office/drawing/2010/main" val="0"/>
+                        </a:ext>
+                      </a:extLst>
+                    </a:blip>
+                    <a:stretch>
+                      <a:fillRect/>
+                    </a:stretch>
+                  </pic:blipFill>
+                  <pic:spPr>
+                    <a:xfrm rot="5400000">
+                      <a:off x="0" y="0"/>
+                      <a:ext cx="7167275" cy="4400883"/>
+                    </a:xfrm>
+                    <a:prstGeom prst="rect">
+                      <a:avLst/>
+                    </a:prstGeom>
+                    <a:ln>
+                      <a:noFill/>
+                    </a:ln>
+                    <a:effectLst>
+                      <a:softEdge rad="112500"/>
+                    </a:effectLst>
+                  </pic:spPr>
+                </pic:pic>
+              </a:graphicData>
+            </a:graphic>
+            <wp14:sizeRelH relativeFrom="page">
+              <wp14:pctWidth>0</wp14:pctWidth>
+            </wp14:sizeRelH>
+            <wp14:sizeRelV relativeFrom="page">
+              <wp14:pctHeight>0</wp14:pctHeight>
+            </wp14:sizeRelV>
+          </wp:anchor>
+        </w:drawing>
+      </w:r>
+      <w:r>
+        <w:rPr>
+          <w:color w:val="262626" w:themeColor="text1" w:themeTint="D9"/>
+        </w:rPr>
+        <w:t xml:space="preserve"> </w:t>
+      </w:r>
+      <w:r>
+        <w:rPr>
+          <w:color w:val="262626" w:themeColor="text1" w:themeTint="D9"/>
+        </w:rPr>
+        <w:br w:type="page"/>
+      </w:r>
+    </w:p>
+    <w:p>
+      <w:pPr>
+        <w:pStyle w:val="H3"/>
+        <w:numPr>
+          <w:ilvl w:val="0"/>
+          <w:numId w:val="9"/>
+        </w:numPr>
+        <w:rPr>
+          <w:color w:val="1F4E79" w:themeColor="accent1" w:themeShade="80"/>
+        </w:rPr>
+      </w:pPr>
+      <w:r>
+        <w:rPr>
+          <w:color w:val="1F4E79" w:themeColor="accent1" w:themeShade="80"/>
+        </w:rPr>
+        <w:lastRenderedPageBreak/>
+        <w:t>Zoning</w:t>
+      </w:r>
+      <w:r>
+        <w:rPr>
+          <w:color w:val="1F4E79" w:themeColor="accent1" w:themeShade="80"/>
+        </w:rPr>
+        <w:t> :</w:t>
       </w:r>
     </w:p>
     <w:p>
@@ -1794,6 +1915,8 @@
         </w:rPr>
         <w:t>Voici les premières esquisses du site, sujet à modification, voir refonte totale :</w:t>
       </w:r>
+      <w:bookmarkStart w:id="0" w:name="_GoBack"/>
+      <w:bookmarkEnd w:id="0"/>
     </w:p>
     <w:p>
       <w:pPr>
@@ -1856,102 +1979,6 @@
                 <pic:pic xmlns:pic="http://schemas.openxmlformats.org/drawingml/2006/picture">
                   <pic:nvPicPr>
                     <pic:cNvPr id="11" name="AcceuilDeco.png"/>
-                    <pic:cNvPicPr/>
-                  </pic:nvPicPr>
-                  <pic:blipFill>
-                    <a:blip r:embed="rId15">
-                      <a:extLst>
-                        <a:ext uri="{28A0092B-C50C-407E-A947-70E740481C1C}">
-                          <a14:useLocalDpi xmlns:a14="http://schemas.microsoft.com/office/drawing/2010/main" val="0"/>
-                        </a:ext>
-                      </a:extLst>
-                    </a:blip>
-                    <a:stretch>
-                      <a:fillRect/>
-                    </a:stretch>
-                  </pic:blipFill>
-                  <pic:spPr>
-                    <a:xfrm>
-                      <a:off x="0" y="0"/>
-                      <a:ext cx="5760720" cy="6038850"/>
-                    </a:xfrm>
-                    <a:prstGeom prst="rect">
-                      <a:avLst/>
-                    </a:prstGeom>
-                    <a:ln>
-                      <a:solidFill>
-                        <a:schemeClr val="tx1"/>
-                      </a:solidFill>
-                    </a:ln>
-                  </pic:spPr>
-                </pic:pic>
-              </a:graphicData>
-            </a:graphic>
-          </wp:inline>
-        </w:drawing>
-      </w:r>
-    </w:p>
-    <w:p>
-      <w:pPr>
-        <w:pStyle w:val="P"/>
-        <w:rPr>
-          <w:color w:val="262626" w:themeColor="text1" w:themeTint="D9"/>
-        </w:rPr>
-      </w:pPr>
-    </w:p>
-    <w:p>
-      <w:pPr>
-        <w:pStyle w:val="P"/>
-        <w:rPr>
-          <w:color w:val="262626" w:themeColor="text1" w:themeTint="D9"/>
-        </w:rPr>
-      </w:pPr>
-    </w:p>
-    <w:p>
-      <w:pPr>
-        <w:pStyle w:val="P"/>
-        <w:numPr>
-          <w:ilvl w:val="0"/>
-          <w:numId w:val="8"/>
-        </w:numPr>
-        <w:rPr>
-          <w:color w:val="262626" w:themeColor="text1" w:themeTint="D9"/>
-        </w:rPr>
-      </w:pPr>
-      <w:r>
-        <w:rPr>
-          <w:color w:val="262626" w:themeColor="text1" w:themeTint="D9"/>
-        </w:rPr>
-        <w:lastRenderedPageBreak/>
-        <w:t>Même page d’accueil, mais cette fois-ci en étant connecté, qui nous donne un accès à notre compte, nous permettant de changer nos informations (mot de passe, mail, notifications sur le site visible en choix 1 ou 2, le 1 étant un popup plus détaille alors que le 2 est seulement une notification visuel comme un message non lu par exemple)</w:t>
-      </w:r>
-    </w:p>
-    <w:p>
-      <w:pPr>
-        <w:pStyle w:val="P"/>
-        <w:ind w:left="720"/>
-        <w:rPr>
-          <w:color w:val="262626" w:themeColor="text1" w:themeTint="D9"/>
-        </w:rPr>
-      </w:pPr>
-      <w:r>
-        <w:rPr>
-          <w:noProof/>
-          <w:lang w:eastAsia="fr-FR"/>
-        </w:rPr>
-        <w:drawing>
-          <wp:inline distT="0" distB="0" distL="0" distR="0" wp14:anchorId="1BE97E41" wp14:editId="679D446D">
-            <wp:extent cx="5760720" cy="6038850"/>
-            <wp:effectExtent l="19050" t="19050" r="11430" b="19050"/>
-            <wp:docPr id="12" name="Image 12"/>
-            <wp:cNvGraphicFramePr>
-              <a:graphicFrameLocks xmlns:a="http://schemas.openxmlformats.org/drawingml/2006/main" noChangeAspect="1"/>
-            </wp:cNvGraphicFramePr>
-            <a:graphic xmlns:a="http://schemas.openxmlformats.org/drawingml/2006/main">
-              <a:graphicData uri="http://schemas.openxmlformats.org/drawingml/2006/picture">
-                <pic:pic xmlns:pic="http://schemas.openxmlformats.org/drawingml/2006/picture">
-                  <pic:nvPicPr>
-                    <pic:cNvPr id="12" name="AcceuilCo.png"/>
                     <pic:cNvPicPr/>
                   </pic:nvPicPr>
                   <pic:blipFill>
@@ -2006,39 +2033,248 @@
     <w:p>
       <w:pPr>
         <w:pStyle w:val="P"/>
-        <w:rPr>
-          <w:color w:val="262626" w:themeColor="text1" w:themeTint="D9"/>
-        </w:rPr>
-      </w:pPr>
-    </w:p>
-    <w:p>
-      <w:pPr>
-        <w:pStyle w:val="P"/>
-        <w:rPr>
-          <w:color w:val="262626" w:themeColor="text1" w:themeTint="D9"/>
-        </w:rPr>
-      </w:pPr>
-    </w:p>
-    <w:p>
-      <w:pPr>
-        <w:pStyle w:val="P"/>
-        <w:rPr>
-          <w:color w:val="262626" w:themeColor="text1" w:themeTint="D9"/>
-        </w:rPr>
-      </w:pPr>
-    </w:p>
-    <w:p>
-      <w:pPr>
-        <w:pStyle w:val="P"/>
-        <w:rPr>
-          <w:color w:val="262626" w:themeColor="text1" w:themeTint="D9"/>
-        </w:rPr>
-      </w:pPr>
-      <w:bookmarkStart w:id="0" w:name="_GoBack"/>
-      <w:bookmarkEnd w:id="0"/>
-    </w:p>
+        <w:numPr>
+          <w:ilvl w:val="0"/>
+          <w:numId w:val="8"/>
+        </w:numPr>
+        <w:rPr>
+          <w:color w:val="262626" w:themeColor="text1" w:themeTint="D9"/>
+        </w:rPr>
+      </w:pPr>
+      <w:r>
+        <w:rPr>
+          <w:color w:val="262626" w:themeColor="text1" w:themeTint="D9"/>
+        </w:rPr>
+        <w:lastRenderedPageBreak/>
+        <w:t>Même page d’accueil, mais cette fois-ci en étant connecté, qui nous donne un accès à notre compte, nous permettant de changer nos informations (mot de passe, mail, notifications sur le site visible en choix 1 ou 2, le 1 étant un popup plus détaille alors que le 2 est seulement une notification visuel comme un message non lu par exemple)</w:t>
+      </w:r>
+    </w:p>
+    <w:p>
+      <w:pPr>
+        <w:pStyle w:val="P"/>
+        <w:ind w:left="720"/>
+        <w:rPr>
+          <w:color w:val="262626" w:themeColor="text1" w:themeTint="D9"/>
+        </w:rPr>
+      </w:pPr>
+      <w:r>
+        <w:rPr>
+          <w:noProof/>
+          <w:lang w:eastAsia="fr-FR"/>
+        </w:rPr>
+        <w:drawing>
+          <wp:inline distT="0" distB="0" distL="0" distR="0" wp14:anchorId="1BE97E41" wp14:editId="679D446D">
+            <wp:extent cx="5760720" cy="6038850"/>
+            <wp:effectExtent l="19050" t="19050" r="11430" b="19050"/>
+            <wp:docPr id="12" name="Image 12"/>
+            <wp:cNvGraphicFramePr>
+              <a:graphicFrameLocks xmlns:a="http://schemas.openxmlformats.org/drawingml/2006/main" noChangeAspect="1"/>
+            </wp:cNvGraphicFramePr>
+            <a:graphic xmlns:a="http://schemas.openxmlformats.org/drawingml/2006/main">
+              <a:graphicData uri="http://schemas.openxmlformats.org/drawingml/2006/picture">
+                <pic:pic xmlns:pic="http://schemas.openxmlformats.org/drawingml/2006/picture">
+                  <pic:nvPicPr>
+                    <pic:cNvPr id="12" name="AcceuilCo.png"/>
+                    <pic:cNvPicPr/>
+                  </pic:nvPicPr>
+                  <pic:blipFill>
+                    <a:blip r:embed="rId17">
+                      <a:extLst>
+                        <a:ext uri="{28A0092B-C50C-407E-A947-70E740481C1C}">
+                          <a14:useLocalDpi xmlns:a14="http://schemas.microsoft.com/office/drawing/2010/main" val="0"/>
+                        </a:ext>
+                      </a:extLst>
+                    </a:blip>
+                    <a:stretch>
+                      <a:fillRect/>
+                    </a:stretch>
+                  </pic:blipFill>
+                  <pic:spPr>
+                    <a:xfrm>
+                      <a:off x="0" y="0"/>
+                      <a:ext cx="5760720" cy="6038850"/>
+                    </a:xfrm>
+                    <a:prstGeom prst="rect">
+                      <a:avLst/>
+                    </a:prstGeom>
+                    <a:ln>
+                      <a:solidFill>
+                        <a:schemeClr val="tx1"/>
+                      </a:solidFill>
+                    </a:ln>
+                  </pic:spPr>
+                </pic:pic>
+              </a:graphicData>
+            </a:graphic>
+          </wp:inline>
+        </w:drawing>
+      </w:r>
+    </w:p>
+    <w:p>
+      <w:pPr>
+        <w:pStyle w:val="P"/>
+        <w:rPr>
+          <w:color w:val="262626" w:themeColor="text1" w:themeTint="D9"/>
+        </w:rPr>
+      </w:pPr>
+    </w:p>
+    <w:p>
+      <w:pPr>
+        <w:pStyle w:val="P"/>
+        <w:rPr>
+          <w:color w:val="262626" w:themeColor="text1" w:themeTint="D9"/>
+        </w:rPr>
+      </w:pPr>
+    </w:p>
+    <w:p>
+      <w:pPr>
+        <w:pStyle w:val="P"/>
+        <w:rPr>
+          <w:color w:val="262626" w:themeColor="text1" w:themeTint="D9"/>
+        </w:rPr>
+      </w:pPr>
+    </w:p>
+    <w:p>
+      <w:pPr>
+        <w:pStyle w:val="P"/>
+        <w:rPr>
+          <w:color w:val="262626" w:themeColor="text1" w:themeTint="D9"/>
+        </w:rPr>
+      </w:pPr>
+    </w:p>
+    <w:p>
+      <w:pPr>
+        <w:pStyle w:val="P"/>
+        <w:rPr>
+          <w:color w:val="262626" w:themeColor="text1" w:themeTint="D9"/>
+        </w:rPr>
+      </w:pPr>
+    </w:p>
+    <w:p>
+      <w:pPr>
+        <w:pStyle w:val="P"/>
+        <w:numPr>
+          <w:ilvl w:val="0"/>
+          <w:numId w:val="8"/>
+        </w:numPr>
+        <w:rPr>
+          <w:color w:val="262626" w:themeColor="text1" w:themeTint="D9"/>
+        </w:rPr>
+      </w:pPr>
+      <w:r>
+        <w:rPr>
+          <w:noProof/>
+          <w:lang w:eastAsia="fr-FR"/>
+        </w:rPr>
+        <w:lastRenderedPageBreak/>
+        <w:drawing>
+          <wp:anchor distT="0" distB="0" distL="114300" distR="114300" simplePos="0" relativeHeight="251662336" behindDoc="0" locked="0" layoutInCell="1" allowOverlap="1" wp14:anchorId="22907002" wp14:editId="1A25C197">
+            <wp:simplePos x="0" y="0"/>
+            <wp:positionH relativeFrom="margin">
+              <wp:align>right</wp:align>
+            </wp:positionH>
+            <wp:positionV relativeFrom="paragraph">
+              <wp:posOffset>1064895</wp:posOffset>
+            </wp:positionV>
+            <wp:extent cx="5760720" cy="6038850"/>
+            <wp:effectExtent l="19050" t="19050" r="11430" b="19050"/>
+            <wp:wrapNone/>
+            <wp:docPr id="13" name="Image 13"/>
+            <wp:cNvGraphicFramePr>
+              <a:graphicFrameLocks xmlns:a="http://schemas.openxmlformats.org/drawingml/2006/main" noChangeAspect="1"/>
+            </wp:cNvGraphicFramePr>
+            <a:graphic xmlns:a="http://schemas.openxmlformats.org/drawingml/2006/main">
+              <a:graphicData uri="http://schemas.openxmlformats.org/drawingml/2006/picture">
+                <pic:pic xmlns:pic="http://schemas.openxmlformats.org/drawingml/2006/picture">
+                  <pic:nvPicPr>
+                    <pic:cNvPr id="13" name="PagePatch.png"/>
+                    <pic:cNvPicPr/>
+                  </pic:nvPicPr>
+                  <pic:blipFill>
+                    <a:blip r:embed="rId18">
+                      <a:extLst>
+                        <a:ext uri="{28A0092B-C50C-407E-A947-70E740481C1C}">
+                          <a14:useLocalDpi xmlns:a14="http://schemas.microsoft.com/office/drawing/2010/main" val="0"/>
+                        </a:ext>
+                      </a:extLst>
+                    </a:blip>
+                    <a:stretch>
+                      <a:fillRect/>
+                    </a:stretch>
+                  </pic:blipFill>
+                  <pic:spPr>
+                    <a:xfrm>
+                      <a:off x="0" y="0"/>
+                      <a:ext cx="5760720" cy="6038850"/>
+                    </a:xfrm>
+                    <a:prstGeom prst="rect">
+                      <a:avLst/>
+                    </a:prstGeom>
+                    <a:ln>
+                      <a:solidFill>
+                        <a:schemeClr val="tx1"/>
+                      </a:solidFill>
+                    </a:ln>
+                  </pic:spPr>
+                </pic:pic>
+              </a:graphicData>
+            </a:graphic>
+            <wp14:sizeRelH relativeFrom="page">
+              <wp14:pctWidth>0</wp14:pctWidth>
+            </wp14:sizeRelH>
+            <wp14:sizeRelV relativeFrom="page">
+              <wp14:pctHeight>0</wp14:pctHeight>
+            </wp14:sizeRelV>
+          </wp:anchor>
+        </w:drawing>
+      </w:r>
+      <w:r>
+        <w:rPr>
+          <w:color w:val="262626" w:themeColor="text1" w:themeTint="D9"/>
+        </w:rPr>
+        <w:t xml:space="preserve">Une page de </w:t>
+      </w:r>
+      <w:r>
+        <w:rPr>
+          <w:color w:val="262626" w:themeColor="text1" w:themeTint="D9"/>
+        </w:rPr>
+        <w:t>patch, adaptable en présentation pour la page infographie, le concept est de pouvoir en temps réel faire des recherches avec l’outil de tri</w:t>
+      </w:r>
+    </w:p>
+    <w:p/>
+    <w:p/>
+    <w:p/>
+    <w:p/>
+    <w:p/>
+    <w:p/>
+    <w:p/>
+    <w:p/>
+    <w:p/>
+    <w:p/>
+    <w:p/>
+    <w:p/>
+    <w:p/>
+    <w:p/>
+    <w:p/>
+    <w:p/>
+    <w:p/>
+    <w:p/>
+    <w:p/>
+    <w:p/>
+    <w:p/>
+    <w:p/>
+    <w:p/>
+    <w:p/>
+    <w:p/>
+    <w:p/>
+    <w:p>
+      <w:r>
+        <w:br w:type="page"/>
+      </w:r>
+    </w:p>
+    <w:p/>
     <w:sectPr>
-      <w:footerReference w:type="default" r:id="rId17"/>
+      <w:footerReference w:type="default" r:id="rId19"/>
       <w:pgSz w:w="11906" w:h="16838"/>
       <w:pgMar w:top="1417" w:right="1417" w:bottom="1417" w:left="1417" w:header="708" w:footer="708" w:gutter="0"/>
       <w:cols w:space="708"/>
@@ -2150,6 +2386,95 @@
 <file path=word/numbering.xml><?xml version="1.0" encoding="utf-8"?>
 <w:numbering xmlns:wpc="http://schemas.microsoft.com/office/word/2010/wordprocessingCanvas" xmlns:mc="http://schemas.openxmlformats.org/markup-compatibility/2006" xmlns:o="urn:schemas-microsoft-com:office:office" xmlns:r="http://schemas.openxmlformats.org/officeDocument/2006/relationships" xmlns:m="http://schemas.openxmlformats.org/officeDocument/2006/math" xmlns:v="urn:schemas-microsoft-com:vml" xmlns:wp14="http://schemas.microsoft.com/office/word/2010/wordprocessingDrawing" xmlns:wp="http://schemas.openxmlformats.org/drawingml/2006/wordprocessingDrawing" xmlns:w10="urn:schemas-microsoft-com:office:word" xmlns:w="http://schemas.openxmlformats.org/wordprocessingml/2006/main" xmlns:w14="http://schemas.microsoft.com/office/word/2010/wordml" xmlns:w15="http://schemas.microsoft.com/office/word/2012/wordml" xmlns:wpg="http://schemas.microsoft.com/office/word/2010/wordprocessingGroup" xmlns:wpi="http://schemas.microsoft.com/office/word/2010/wordprocessingInk" xmlns:wne="http://schemas.microsoft.com/office/word/2006/wordml" xmlns:wps="http://schemas.microsoft.com/office/word/2010/wordprocessingShape" mc:Ignorable="w14 w15 wp14">
   <w:abstractNum w:abstractNumId="0">
+    <w:nsid w:val="26327628"/>
+    <w:multiLevelType w:val="hybridMultilevel"/>
+    <w:tmpl w:val="FDCC1592"/>
+    <w:lvl w:ilvl="0" w:tplc="BD0AD454">
+      <w:start w:val="2"/>
+      <w:numFmt w:val="lowerLetter"/>
+      <w:lvlText w:val="%1."/>
+      <w:lvlJc w:val="left"/>
+      <w:pPr>
+        <w:ind w:left="1110" w:hanging="360"/>
+      </w:pPr>
+      <w:rPr>
+        <w:rFonts w:hint="default"/>
+      </w:rPr>
+    </w:lvl>
+    <w:lvl w:ilvl="1" w:tplc="040C0019" w:tentative="1">
+      <w:start w:val="1"/>
+      <w:numFmt w:val="lowerLetter"/>
+      <w:lvlText w:val="%2."/>
+      <w:lvlJc w:val="left"/>
+      <w:pPr>
+        <w:ind w:left="1830" w:hanging="360"/>
+      </w:pPr>
+    </w:lvl>
+    <w:lvl w:ilvl="2" w:tplc="040C001B" w:tentative="1">
+      <w:start w:val="1"/>
+      <w:numFmt w:val="lowerRoman"/>
+      <w:lvlText w:val="%3."/>
+      <w:lvlJc w:val="right"/>
+      <w:pPr>
+        <w:ind w:left="2550" w:hanging="180"/>
+      </w:pPr>
+    </w:lvl>
+    <w:lvl w:ilvl="3" w:tplc="040C000F" w:tentative="1">
+      <w:start w:val="1"/>
+      <w:numFmt w:val="decimal"/>
+      <w:lvlText w:val="%4."/>
+      <w:lvlJc w:val="left"/>
+      <w:pPr>
+        <w:ind w:left="3270" w:hanging="360"/>
+      </w:pPr>
+    </w:lvl>
+    <w:lvl w:ilvl="4" w:tplc="040C0019" w:tentative="1">
+      <w:start w:val="1"/>
+      <w:numFmt w:val="lowerLetter"/>
+      <w:lvlText w:val="%5."/>
+      <w:lvlJc w:val="left"/>
+      <w:pPr>
+        <w:ind w:left="3990" w:hanging="360"/>
+      </w:pPr>
+    </w:lvl>
+    <w:lvl w:ilvl="5" w:tplc="040C001B" w:tentative="1">
+      <w:start w:val="1"/>
+      <w:numFmt w:val="lowerRoman"/>
+      <w:lvlText w:val="%6."/>
+      <w:lvlJc w:val="right"/>
+      <w:pPr>
+        <w:ind w:left="4710" w:hanging="180"/>
+      </w:pPr>
+    </w:lvl>
+    <w:lvl w:ilvl="6" w:tplc="040C000F" w:tentative="1">
+      <w:start w:val="1"/>
+      <w:numFmt w:val="decimal"/>
+      <w:lvlText w:val="%7."/>
+      <w:lvlJc w:val="left"/>
+      <w:pPr>
+        <w:ind w:left="5430" w:hanging="360"/>
+      </w:pPr>
+    </w:lvl>
+    <w:lvl w:ilvl="7" w:tplc="040C0019" w:tentative="1">
+      <w:start w:val="1"/>
+      <w:numFmt w:val="lowerLetter"/>
+      <w:lvlText w:val="%8."/>
+      <w:lvlJc w:val="left"/>
+      <w:pPr>
+        <w:ind w:left="6150" w:hanging="360"/>
+      </w:pPr>
+    </w:lvl>
+    <w:lvl w:ilvl="8" w:tplc="040C001B" w:tentative="1">
+      <w:start w:val="1"/>
+      <w:numFmt w:val="lowerRoman"/>
+      <w:lvlText w:val="%9."/>
+      <w:lvlJc w:val="right"/>
+      <w:pPr>
+        <w:ind w:left="6870" w:hanging="180"/>
+      </w:pPr>
+    </w:lvl>
+  </w:abstractNum>
+  <w:abstractNum w:abstractNumId="1">
     <w:nsid w:val="29167811"/>
     <w:multiLevelType w:val="hybridMultilevel"/>
     <w:tmpl w:val="C02003E6"/>
@@ -2239,7 +2564,7 @@
       </w:pPr>
     </w:lvl>
   </w:abstractNum>
-  <w:abstractNum w:abstractNumId="1">
+  <w:abstractNum w:abstractNumId="2">
     <w:nsid w:val="2C062D3B"/>
     <w:multiLevelType w:val="hybridMultilevel"/>
     <w:tmpl w:val="7AA8DA08"/>
@@ -2329,7 +2654,7 @@
       </w:pPr>
     </w:lvl>
   </w:abstractNum>
-  <w:abstractNum w:abstractNumId="2">
+  <w:abstractNum w:abstractNumId="3">
     <w:nsid w:val="2E6F1FE4"/>
     <w:multiLevelType w:val="hybridMultilevel"/>
     <w:tmpl w:val="4E44E19C"/>
@@ -2418,7 +2743,7 @@
       </w:pPr>
     </w:lvl>
   </w:abstractNum>
-  <w:abstractNum w:abstractNumId="3">
+  <w:abstractNum w:abstractNumId="4">
     <w:nsid w:val="53662E94"/>
     <w:multiLevelType w:val="hybridMultilevel"/>
     <w:tmpl w:val="E528F544"/>
@@ -2507,7 +2832,7 @@
       </w:pPr>
     </w:lvl>
   </w:abstractNum>
-  <w:abstractNum w:abstractNumId="4">
+  <w:abstractNum w:abstractNumId="5">
     <w:nsid w:val="53F9384A"/>
     <w:multiLevelType w:val="hybridMultilevel"/>
     <w:tmpl w:val="29506734"/>
@@ -2597,7 +2922,7 @@
       </w:pPr>
     </w:lvl>
   </w:abstractNum>
-  <w:abstractNum w:abstractNumId="5">
+  <w:abstractNum w:abstractNumId="6">
     <w:nsid w:val="5DBC3867"/>
     <w:multiLevelType w:val="hybridMultilevel"/>
     <w:tmpl w:val="9EF21C46"/>
@@ -2686,7 +3011,7 @@
       </w:pPr>
     </w:lvl>
   </w:abstractNum>
-  <w:abstractNum w:abstractNumId="6">
+  <w:abstractNum w:abstractNumId="7">
     <w:nsid w:val="6BC657E0"/>
     <w:multiLevelType w:val="hybridMultilevel"/>
     <w:tmpl w:val="745698CA"/>
@@ -2776,31 +3101,34 @@
     </w:lvl>
   </w:abstractNum>
   <w:num w:numId="1">
+    <w:abstractNumId w:val="6"/>
+  </w:num>
+  <w:num w:numId="2">
+    <w:abstractNumId w:val="1"/>
+  </w:num>
+  <w:num w:numId="3">
     <w:abstractNumId w:val="5"/>
   </w:num>
-  <w:num w:numId="2">
-    <w:abstractNumId w:val="0"/>
-  </w:num>
-  <w:num w:numId="3">
-    <w:abstractNumId w:val="4"/>
-  </w:num>
   <w:num w:numId="4">
-    <w:abstractNumId w:val="2"/>
+    <w:abstractNumId w:val="3"/>
   </w:num>
   <w:num w:numId="5">
-    <w:abstractNumId w:val="0"/>
+    <w:abstractNumId w:val="1"/>
     <w:lvlOverride w:ilvl="0">
       <w:startOverride w:val="1"/>
     </w:lvlOverride>
   </w:num>
   <w:num w:numId="6">
-    <w:abstractNumId w:val="3"/>
+    <w:abstractNumId w:val="4"/>
   </w:num>
   <w:num w:numId="7">
-    <w:abstractNumId w:val="6"/>
+    <w:abstractNumId w:val="7"/>
   </w:num>
   <w:num w:numId="8">
-    <w:abstractNumId w:val="1"/>
+    <w:abstractNumId w:val="2"/>
+  </w:num>
+  <w:num w:numId="9">
+    <w:abstractNumId w:val="0"/>
   </w:num>
 </w:numbering>
 </file>

</xml_diff>